<commit_message>
dernier version de BDD et test
</commit_message>
<xml_diff>
--- a/Presentation_script.docx
+++ b/Presentation_script.docx
@@ -836,6 +836,7 @@
           <w14:ligatures w14:val="none"/>
         </w:rPr>
       </w:pPr>
+      <w:bookmarkStart w:id="0" w:name="OLE_LINK2"/>
       <w:r>
         <w:rPr>
           <w:rFonts w:ascii="Times New Roman" w:eastAsia="Times New Roman" w:hAnsi="Times New Roman" w:cs="Times New Roman"/>
@@ -844,6 +845,8 @@
         </w:rPr>
         <w:t xml:space="preserve">Pour les données fréquemment lues mais rarement mises à jour, nous utilisons un </w:t>
       </w:r>
+      <w:bookmarkStart w:id="1" w:name="OLE_LINK1"/>
+      <w:bookmarkStart w:id="2" w:name="OLE_LINK3"/>
       <w:r>
         <w:rPr>
           <w:rFonts w:ascii="Times New Roman" w:eastAsia="Times New Roman" w:hAnsi="Times New Roman" w:cs="Times New Roman"/>
@@ -860,7 +863,34 @@
           <w:kern w:val="0"/>
           <w14:ligatures w14:val="none"/>
         </w:rPr>
-        <w:t xml:space="preserve"> partiel :</w:t>
+        <w:t xml:space="preserve"> </w:t>
+      </w:r>
+      <w:bookmarkEnd w:id="1"/>
+      <w:r>
+        <w:rPr>
+          <w:rFonts w:ascii="Times New Roman" w:eastAsia="Times New Roman" w:hAnsi="Times New Roman" w:cs="Times New Roman"/>
+          <w:kern w:val="0"/>
+          <w14:ligatures w14:val="none"/>
+        </w:rPr>
+        <w:t>partiel</w:t>
+      </w:r>
+      <w:bookmarkEnd w:id="2"/>
+      <w:r>
+        <w:rPr>
+          <w:rFonts w:ascii="Times New Roman" w:eastAsia="Times New Roman" w:hAnsi="Times New Roman" w:cs="Times New Roman"/>
+          <w:kern w:val="0"/>
+          <w14:ligatures w14:val="none"/>
+        </w:rPr>
+        <w:t xml:space="preserve"> </w:t>
+      </w:r>
+      <w:bookmarkEnd w:id="0"/>
+      <w:r>
+        <w:rPr>
+          <w:rFonts w:ascii="Times New Roman" w:eastAsia="Times New Roman" w:hAnsi="Times New Roman" w:cs="Times New Roman"/>
+          <w:kern w:val="0"/>
+          <w14:ligatures w14:val="none"/>
+        </w:rPr>
+        <w:t>:</w:t>
       </w:r>
     </w:p>
     <w:p>
@@ -1698,9 +1728,14 @@
         </w:rPr>
       </w:pPr>
       <w:r>
-        <w:t>Création de collections avec Validators et gestion de l’intégrité</w:t>
+        <w:t xml:space="preserve">Création de collections avec Validators </w:t>
+      </w:r>
+      <w:bookmarkStart w:id="3" w:name="OLE_LINK4"/>
+      <w:r>
+        <w:t>et gestion de l’intégrité</w:t>
       </w:r>
     </w:p>
+    <w:bookmarkEnd w:id="3"/>
     <w:p>
       <w:pPr>
         <w:spacing w:after="0" w:line="240" w:lineRule="auto"/>

</xml_diff>